<commit_message>
Update Industry Data Final Report .docx
</commit_message>
<xml_diff>
--- a/Final Report/Industry Data Final Report .docx
+++ b/Final Report/Industry Data Final Report .docx
@@ -6965,7 +6965,7 @@
       </w:tr>
       <w:tr>
         <w:trPr>
-          <w:trHeight w:val="2608"/>
+          <w:trHeight w:val="1553"/>
           <w:jc w:val="center"/>
         </w:trPr>
         <w:tc>
@@ -7011,22 +7011,21 @@
             </w:pPr>
             <w:r>
               <w:rPr>
+                <w:rFonts w:ascii="HelveticaNeue" w:hAnsi="HelveticaNeue" w:cs="HelveticaNeue"/>
+                <w:color w:val="262626"/>
+                <w:sz w:val="20"/>
+                <w:szCs w:val="40"/>
+              </w:rPr>
+              <w:t>cryptography</w:t>
+            </w:r>
+            <w:r>
+              <w:rPr>
                 <w:rFonts w:cstheme="minorHAnsi"/>
                 <w:color w:val="FF0000"/>
                 <w:sz w:val="20"/>
                 <w:szCs w:val="20"/>
               </w:rPr>
-              <w:t xml:space="preserve">Microsoft Windows - </w:t>
-            </w:r>
-            <w:r>
-              <w:rPr>
-                <w:rFonts w:cstheme="minorHAnsi"/>
-                <w:color w:val="FF0000"/>
-                <w:sz w:val="20"/>
-                <w:szCs w:val="20"/>
-              </w:rPr>
-              <w:tab/>
-              <w:t>4th</w:t>
+              <w:t xml:space="preserve"> </w:t>
             </w:r>
           </w:p>
           <w:p>
@@ -7045,22 +7044,12 @@
             </w:pPr>
             <w:r>
               <w:rPr>
-                <w:rFonts w:cstheme="minorHAnsi"/>
-                <w:color w:val="FF0000"/>
-                <w:sz w:val="20"/>
-                <w:szCs w:val="20"/>
-              </w:rPr>
-              <w:t xml:space="preserve">Technical Support - </w:t>
-            </w:r>
-            <w:r>
-              <w:rPr>
-                <w:rFonts w:cstheme="minorHAnsi"/>
-                <w:color w:val="FF0000"/>
-                <w:sz w:val="20"/>
-                <w:szCs w:val="20"/>
-              </w:rPr>
-              <w:tab/>
-              <w:t>11th</w:t>
+                <w:rFonts w:ascii="HelveticaNeue" w:hAnsi="HelveticaNeue" w:cs="HelveticaNeue"/>
+                <w:color w:val="262626"/>
+                <w:sz w:val="20"/>
+                <w:szCs w:val="40"/>
+              </w:rPr>
+              <w:t>distributed system security</w:t>
             </w:r>
           </w:p>
           <w:p>
@@ -7079,22 +7068,12 @@
             </w:pPr>
             <w:r>
               <w:rPr>
-                <w:rFonts w:cstheme="minorHAnsi"/>
-                <w:color w:val="FF0000"/>
-                <w:sz w:val="20"/>
-                <w:szCs w:val="20"/>
-              </w:rPr>
-              <w:t xml:space="preserve">Systems Engineering - </w:t>
-            </w:r>
-            <w:r>
-              <w:rPr>
-                <w:rFonts w:cstheme="minorHAnsi"/>
-                <w:color w:val="FF0000"/>
-                <w:sz w:val="20"/>
-                <w:szCs w:val="20"/>
-              </w:rPr>
-              <w:tab/>
-              <w:t>24th</w:t>
+                <w:rFonts w:ascii="HelveticaNeue" w:hAnsi="HelveticaNeue" w:cs="HelveticaNeue"/>
+                <w:color w:val="262626"/>
+                <w:sz w:val="20"/>
+                <w:szCs w:val="40"/>
+              </w:rPr>
+              <w:t>C++</w:t>
             </w:r>
           </w:p>
           <w:p>
@@ -7113,12 +7092,45 @@
             </w:pPr>
             <w:r>
               <w:rPr>
+                <w:rFonts w:ascii="HelveticaNeue" w:hAnsi="HelveticaNeue" w:cs="HelveticaNeue"/>
+                <w:color w:val="262626"/>
+                <w:sz w:val="20"/>
+                <w:szCs w:val="40"/>
+              </w:rPr>
+              <w:t>Java</w:t>
+            </w:r>
+            <w:r>
+              <w:rPr>
+                <w:rFonts w:ascii="HelveticaNeue" w:hAnsi="HelveticaNeue" w:cs="HelveticaNeue"/>
+                <w:color w:val="262626"/>
+                <w:sz w:val="20"/>
+                <w:szCs w:val="40"/>
+              </w:rPr>
+              <w:t xml:space="preserve">                                       3rd</w:t>
+            </w:r>
+          </w:p>
+          <w:p>
+            <w:pPr>
+              <w:pStyle w:val="ListParagraph"/>
+              <w:numPr>
+                <w:ilvl w:val="0"/>
+                <w:numId w:val="7"/>
+              </w:numPr>
+              <w:rPr>
                 <w:rFonts w:cstheme="minorHAnsi"/>
                 <w:color w:val="FF0000"/>
                 <w:sz w:val="20"/>
                 <w:szCs w:val="20"/>
               </w:rPr>
-              <w:t xml:space="preserve">Oracle - </w:t>
+            </w:pPr>
+            <w:r>
+              <w:rPr>
+                <w:rFonts w:ascii="HelveticaNeue" w:hAnsi="HelveticaNeue" w:cs="HelveticaNeue"/>
+                <w:color w:val="262626"/>
+                <w:sz w:val="20"/>
+                <w:szCs w:val="40"/>
+              </w:rPr>
+              <w:t>OOP concepts</w:t>
             </w:r>
             <w:r>
               <w:rPr>
@@ -7129,34 +7141,6 @@
               </w:rPr>
               <w:tab/>
             </w:r>
-            <w:r>
-              <w:rPr>
-                <w:rFonts w:cstheme="minorHAnsi"/>
-                <w:color w:val="FF0000"/>
-                <w:sz w:val="20"/>
-                <w:szCs w:val="20"/>
-              </w:rPr>
-              <w:tab/>
-            </w:r>
-            <w:r>
-              <w:rPr>
-                <w:rFonts w:cstheme="minorHAnsi"/>
-                <w:color w:val="FF0000"/>
-                <w:sz w:val="20"/>
-                <w:szCs w:val="20"/>
-              </w:rPr>
-              <w:tab/>
-              <w:t>19th</w:t>
-            </w:r>
-          </w:p>
-          <w:p>
-            <w:pPr>
-              <w:rPr>
-                <w:rFonts w:cstheme="minorHAnsi"/>
-                <w:sz w:val="20"/>
-                <w:szCs w:val="20"/>
-              </w:rPr>
-            </w:pPr>
           </w:p>
           <w:p>
             <w:pPr>
@@ -7214,15 +7198,13 @@
               </w:numPr>
               <w:rPr>
                 <w:rFonts w:cstheme="minorHAnsi"/>
-                <w:color w:val="FF0000"/>
-                <w:sz w:val="20"/>
-                <w:szCs w:val="20"/>
-              </w:rPr>
-            </w:pPr>
-            <w:r>
-              <w:rPr>
-                <w:rFonts w:cstheme="minorHAnsi"/>
-                <w:color w:val="FF0000"/>
+                <w:sz w:val="20"/>
+                <w:szCs w:val="20"/>
+              </w:rPr>
+            </w:pPr>
+            <w:r>
+              <w:rPr>
+                <w:rFonts w:cstheme="minorHAnsi"/>
                 <w:sz w:val="20"/>
                 <w:szCs w:val="20"/>
               </w:rPr>
@@ -7231,7 +7213,6 @@
             <w:r>
               <w:rPr>
                 <w:rFonts w:cstheme="minorHAnsi"/>
-                <w:color w:val="FF0000"/>
                 <w:sz w:val="20"/>
                 <w:szCs w:val="20"/>
               </w:rPr>
@@ -7248,24 +7229,21 @@
               </w:numPr>
               <w:rPr>
                 <w:rFonts w:cstheme="minorHAnsi"/>
-                <w:color w:val="FF0000"/>
-                <w:sz w:val="20"/>
-                <w:szCs w:val="20"/>
-              </w:rPr>
-            </w:pPr>
-            <w:r>
-              <w:rPr>
-                <w:rFonts w:cstheme="minorHAnsi"/>
-                <w:color w:val="FF0000"/>
-                <w:sz w:val="20"/>
-                <w:szCs w:val="20"/>
-              </w:rPr>
-              <w:t xml:space="preserve">Problem Solving - </w:t>
-            </w:r>
-            <w:r>
-              <w:rPr>
-                <w:rFonts w:cstheme="minorHAnsi"/>
-                <w:color w:val="FF0000"/>
+                <w:sz w:val="20"/>
+                <w:szCs w:val="20"/>
+              </w:rPr>
+            </w:pPr>
+            <w:r>
+              <w:rPr>
+                <w:rFonts w:cstheme="minorHAnsi"/>
+                <w:sz w:val="20"/>
+                <w:szCs w:val="20"/>
+              </w:rPr>
+              <w:t xml:space="preserve">Creativity - </w:t>
+            </w:r>
+            <w:r>
+              <w:rPr>
+                <w:rFonts w:cstheme="minorHAnsi"/>
                 <w:sz w:val="20"/>
                 <w:szCs w:val="20"/>
               </w:rPr>
@@ -7274,12 +7252,28 @@
             <w:r>
               <w:rPr>
                 <w:rFonts w:cstheme="minorHAnsi"/>
-                <w:color w:val="FF0000"/>
                 <w:sz w:val="20"/>
                 <w:szCs w:val="20"/>
               </w:rPr>
               <w:tab/>
-              <w:t xml:space="preserve">2nd </w:t>
+            </w:r>
+            <w:r>
+              <w:rPr>
+                <w:rFonts w:cstheme="minorHAnsi"/>
+                <w:sz w:val="20"/>
+                <w:szCs w:val="20"/>
+              </w:rPr>
+              <w:tab/>
+              <w:t>9</w:t>
+            </w:r>
+            <w:r>
+              <w:rPr>
+                <w:rFonts w:cstheme="minorHAnsi"/>
+                <w:sz w:val="20"/>
+                <w:szCs w:val="20"/>
+                <w:vertAlign w:val="superscript"/>
+              </w:rPr>
+              <w:t>th</w:t>
             </w:r>
           </w:p>
           <w:p>
@@ -7291,15 +7285,13 @@
               </w:numPr>
               <w:rPr>
                 <w:rFonts w:cstheme="minorHAnsi"/>
-                <w:color w:val="FF0000"/>
-                <w:sz w:val="20"/>
-                <w:szCs w:val="20"/>
-              </w:rPr>
-            </w:pPr>
-            <w:r>
-              <w:rPr>
-                <w:rFonts w:cstheme="minorHAnsi"/>
-                <w:color w:val="FF0000"/>
+                <w:sz w:val="20"/>
+                <w:szCs w:val="20"/>
+              </w:rPr>
+            </w:pPr>
+            <w:r>
+              <w:rPr>
+                <w:rFonts w:cstheme="minorHAnsi"/>
                 <w:sz w:val="20"/>
                 <w:szCs w:val="20"/>
               </w:rPr>
@@ -7308,12 +7300,20 @@
             <w:r>
               <w:rPr>
                 <w:rFonts w:cstheme="minorHAnsi"/>
-                <w:color w:val="FF0000"/>
                 <w:sz w:val="20"/>
                 <w:szCs w:val="20"/>
               </w:rPr>
               <w:tab/>
-              <w:t>5th</w:t>
+              <w:t>5</w:t>
+            </w:r>
+            <w:r>
+              <w:rPr>
+                <w:rFonts w:cstheme="minorHAnsi"/>
+                <w:sz w:val="20"/>
+                <w:szCs w:val="20"/>
+                <w:vertAlign w:val="superscript"/>
+              </w:rPr>
+              <w:t>th</w:t>
             </w:r>
           </w:p>
           <w:p>
@@ -7325,279 +7325,17 @@
               </w:numPr>
               <w:rPr>
                 <w:rFonts w:cstheme="minorHAnsi"/>
-                <w:color w:val="FF0000"/>
-                <w:sz w:val="20"/>
-                <w:szCs w:val="20"/>
-              </w:rPr>
-            </w:pPr>
-            <w:r>
-              <w:rPr>
-                <w:rFonts w:cstheme="minorHAnsi"/>
-                <w:color w:val="FF0000"/>
-                <w:sz w:val="20"/>
-                <w:szCs w:val="20"/>
-              </w:rPr>
-              <w:t xml:space="preserve">Troubleshooting - </w:t>
-            </w:r>
-            <w:r>
-              <w:rPr>
-                <w:rFonts w:cstheme="minorHAnsi"/>
-                <w:color w:val="FF0000"/>
-                <w:sz w:val="20"/>
-                <w:szCs w:val="20"/>
-              </w:rPr>
-              <w:tab/>
-            </w:r>
-            <w:r>
-              <w:rPr>
-                <w:rFonts w:cstheme="minorHAnsi"/>
-                <w:color w:val="FF0000"/>
-                <w:sz w:val="20"/>
-                <w:szCs w:val="20"/>
-              </w:rPr>
-              <w:tab/>
-              <w:t>6th</w:t>
-            </w:r>
-          </w:p>
-          <w:p>
-            <w:pPr>
-              <w:pStyle w:val="ListParagraph"/>
-              <w:numPr>
-                <w:ilvl w:val="0"/>
-                <w:numId w:val="8"/>
-              </w:numPr>
-              <w:rPr>
-                <w:rFonts w:cstheme="minorHAnsi"/>
-                <w:color w:val="FF0000"/>
-                <w:sz w:val="20"/>
-                <w:szCs w:val="20"/>
-              </w:rPr>
-            </w:pPr>
-            <w:r>
-              <w:rPr>
-                <w:rFonts w:cstheme="minorHAnsi"/>
-                <w:color w:val="FF0000"/>
-                <w:sz w:val="20"/>
-                <w:szCs w:val="20"/>
-              </w:rPr>
-              <w:t xml:space="preserve">Planning - </w:t>
-            </w:r>
-            <w:r>
-              <w:rPr>
-                <w:rFonts w:cstheme="minorHAnsi"/>
-                <w:color w:val="FF0000"/>
-                <w:sz w:val="20"/>
-                <w:szCs w:val="20"/>
-              </w:rPr>
-              <w:tab/>
-            </w:r>
-            <w:r>
-              <w:rPr>
-                <w:rFonts w:cstheme="minorHAnsi"/>
-                <w:color w:val="FF0000"/>
-                <w:sz w:val="20"/>
-                <w:szCs w:val="20"/>
-              </w:rPr>
-              <w:tab/>
-            </w:r>
-            <w:r>
-              <w:rPr>
-                <w:rFonts w:cstheme="minorHAnsi"/>
-                <w:color w:val="FF0000"/>
-                <w:sz w:val="20"/>
-                <w:szCs w:val="20"/>
-              </w:rPr>
-              <w:tab/>
-              <w:t>7th</w:t>
-            </w:r>
-          </w:p>
-          <w:p>
-            <w:pPr>
-              <w:pStyle w:val="ListParagraph"/>
-              <w:numPr>
-                <w:ilvl w:val="0"/>
-                <w:numId w:val="8"/>
-              </w:numPr>
-              <w:rPr>
-                <w:rFonts w:cstheme="minorHAnsi"/>
-                <w:color w:val="FF0000"/>
-                <w:sz w:val="20"/>
-                <w:szCs w:val="20"/>
-              </w:rPr>
-            </w:pPr>
-            <w:r>
-              <w:rPr>
-                <w:rFonts w:cstheme="minorHAnsi"/>
-                <w:color w:val="FF0000"/>
-                <w:sz w:val="20"/>
-                <w:szCs w:val="20"/>
-              </w:rPr>
-              <w:t xml:space="preserve">Creativity - </w:t>
-            </w:r>
-            <w:r>
-              <w:rPr>
-                <w:rFonts w:cstheme="minorHAnsi"/>
-                <w:color w:val="FF0000"/>
-                <w:sz w:val="20"/>
-                <w:szCs w:val="20"/>
-              </w:rPr>
-              <w:tab/>
-            </w:r>
-            <w:r>
-              <w:rPr>
-                <w:rFonts w:cstheme="minorHAnsi"/>
-                <w:color w:val="FF0000"/>
-                <w:sz w:val="20"/>
-                <w:szCs w:val="20"/>
-              </w:rPr>
-              <w:tab/>
-            </w:r>
-            <w:r>
-              <w:rPr>
-                <w:rFonts w:cstheme="minorHAnsi"/>
-                <w:color w:val="FF0000"/>
-                <w:sz w:val="20"/>
-                <w:szCs w:val="20"/>
-              </w:rPr>
-              <w:tab/>
-              <w:t>9th</w:t>
-            </w:r>
-          </w:p>
-          <w:p>
-            <w:pPr>
-              <w:pStyle w:val="ListParagraph"/>
-              <w:numPr>
-                <w:ilvl w:val="0"/>
-                <w:numId w:val="8"/>
-              </w:numPr>
-              <w:rPr>
-                <w:rFonts w:cstheme="minorHAnsi"/>
-                <w:color w:val="FF0000"/>
-                <w:sz w:val="20"/>
-                <w:szCs w:val="20"/>
-              </w:rPr>
-            </w:pPr>
-            <w:r>
-              <w:rPr>
-                <w:rFonts w:cstheme="minorHAnsi"/>
-                <w:color w:val="FF0000"/>
-                <w:sz w:val="20"/>
-                <w:szCs w:val="20"/>
-              </w:rPr>
-              <w:t xml:space="preserve">Leadership - </w:t>
-            </w:r>
-            <w:r>
-              <w:rPr>
-                <w:rFonts w:cstheme="minorHAnsi"/>
-                <w:color w:val="FF0000"/>
-                <w:sz w:val="20"/>
-                <w:szCs w:val="20"/>
-              </w:rPr>
-              <w:tab/>
-            </w:r>
-            <w:r>
-              <w:rPr>
-                <w:rFonts w:cstheme="minorHAnsi"/>
-                <w:color w:val="FF0000"/>
-                <w:sz w:val="20"/>
-                <w:szCs w:val="20"/>
-              </w:rPr>
-              <w:tab/>
-            </w:r>
-            <w:r>
-              <w:rPr>
-                <w:rFonts w:cstheme="minorHAnsi"/>
-                <w:color w:val="FF0000"/>
-                <w:sz w:val="20"/>
-                <w:szCs w:val="20"/>
-              </w:rPr>
-              <w:tab/>
-              <w:t xml:space="preserve">11th </w:t>
-            </w:r>
-          </w:p>
-          <w:p>
-            <w:pPr>
-              <w:pStyle w:val="ListParagraph"/>
-              <w:numPr>
-                <w:ilvl w:val="0"/>
-                <w:numId w:val="8"/>
-              </w:numPr>
-              <w:rPr>
-                <w:rFonts w:cstheme="minorHAnsi"/>
-                <w:color w:val="FF0000"/>
-                <w:sz w:val="20"/>
-                <w:szCs w:val="20"/>
-              </w:rPr>
-            </w:pPr>
-            <w:r>
-              <w:rPr>
-                <w:rFonts w:cstheme="minorHAnsi"/>
-                <w:color w:val="FF0000"/>
-                <w:sz w:val="20"/>
-                <w:szCs w:val="20"/>
-              </w:rPr>
-              <w:t xml:space="preserve">Analytical Skills - </w:t>
-            </w:r>
-            <w:r>
-              <w:rPr>
-                <w:rFonts w:cstheme="minorHAnsi"/>
-                <w:color w:val="FF0000"/>
-                <w:sz w:val="20"/>
-                <w:szCs w:val="20"/>
-              </w:rPr>
-              <w:tab/>
-            </w:r>
-            <w:r>
-              <w:rPr>
-                <w:rFonts w:cstheme="minorHAnsi"/>
-                <w:color w:val="FF0000"/>
-                <w:sz w:val="20"/>
-                <w:szCs w:val="20"/>
-              </w:rPr>
-              <w:tab/>
-              <w:t>17th</w:t>
-            </w:r>
-          </w:p>
-          <w:p>
-            <w:pPr>
-              <w:pStyle w:val="ListParagraph"/>
-              <w:numPr>
-                <w:ilvl w:val="0"/>
-                <w:numId w:val="8"/>
-              </w:numPr>
-              <w:rPr>
-                <w:rFonts w:cstheme="minorHAnsi"/>
-                <w:sz w:val="20"/>
-                <w:szCs w:val="20"/>
-              </w:rPr>
-            </w:pPr>
-            <w:r>
-              <w:rPr>
-                <w:rFonts w:cstheme="minorHAnsi"/>
-                <w:color w:val="FF0000"/>
-                <w:sz w:val="20"/>
-                <w:szCs w:val="20"/>
-              </w:rPr>
-              <w:t xml:space="preserve">Multi-tasking - </w:t>
-            </w:r>
-            <w:r>
-              <w:rPr>
-                <w:rFonts w:cstheme="minorHAnsi"/>
-                <w:color w:val="FF0000"/>
-                <w:sz w:val="20"/>
-                <w:szCs w:val="20"/>
-              </w:rPr>
-              <w:tab/>
-            </w:r>
-            <w:r>
-              <w:rPr>
-                <w:rFonts w:cstheme="minorHAnsi"/>
-                <w:color w:val="FF0000"/>
-                <w:sz w:val="20"/>
-                <w:szCs w:val="20"/>
-              </w:rPr>
-              <w:tab/>
-              <w:t>20th</w:t>
+                <w:sz w:val="20"/>
+                <w:szCs w:val="20"/>
+              </w:rPr>
+            </w:pPr>
+            <w:r>
+              <w:rPr>
+                <w:rFonts w:cstheme="minorHAnsi"/>
+                <w:sz w:val="20"/>
+                <w:szCs w:val="20"/>
+              </w:rPr>
+              <w:t>Attention to detail</w:t>
             </w:r>
           </w:p>
         </w:tc>
@@ -7643,15 +7381,13 @@
               </w:numPr>
               <w:rPr>
                 <w:rFonts w:cstheme="minorHAnsi"/>
-                <w:color w:val="FF0000"/>
-                <w:sz w:val="20"/>
-                <w:szCs w:val="20"/>
-              </w:rPr>
-            </w:pPr>
-            <w:r>
-              <w:rPr>
-                <w:rFonts w:cstheme="minorHAnsi"/>
-                <w:color w:val="FF0000"/>
+                <w:sz w:val="20"/>
+                <w:szCs w:val="20"/>
+              </w:rPr>
+            </w:pPr>
+            <w:r>
+              <w:rPr>
+                <w:rFonts w:cstheme="minorHAnsi"/>
                 <w:sz w:val="20"/>
                 <w:szCs w:val="20"/>
               </w:rPr>
@@ -7667,19 +7403,17 @@
               </w:numPr>
               <w:rPr>
                 <w:rFonts w:cstheme="minorHAnsi"/>
-                <w:color w:val="FF0000"/>
-                <w:sz w:val="20"/>
-                <w:szCs w:val="20"/>
-              </w:rPr>
-            </w:pPr>
-            <w:r>
-              <w:rPr>
-                <w:rFonts w:cstheme="minorHAnsi"/>
-                <w:color w:val="FF0000"/>
-                <w:sz w:val="20"/>
-                <w:szCs w:val="20"/>
-              </w:rPr>
-              <w:t>JavaScript</w:t>
+                <w:sz w:val="20"/>
+                <w:szCs w:val="20"/>
+              </w:rPr>
+            </w:pPr>
+            <w:r>
+              <w:rPr>
+                <w:rFonts w:cstheme="minorHAnsi"/>
+                <w:sz w:val="20"/>
+                <w:szCs w:val="20"/>
+              </w:rPr>
+              <w:t>Microsoft Windows</w:t>
             </w:r>
           </w:p>
           <w:p>
@@ -7698,11 +7432,10 @@
             <w:r>
               <w:rPr>
                 <w:rFonts w:cstheme="minorHAnsi"/>
-                <w:color w:val="FF0000"/>
-                <w:sz w:val="20"/>
-                <w:szCs w:val="20"/>
-              </w:rPr>
-              <w:t>Java</w:t>
+                <w:sz w:val="20"/>
+                <w:szCs w:val="20"/>
+              </w:rPr>
+              <w:t>Project management</w:t>
             </w:r>
           </w:p>
         </w:tc>
@@ -7743,19 +7476,18 @@
               </w:numPr>
               <w:rPr>
                 <w:rFonts w:cstheme="minorHAnsi"/>
-                <w:color w:val="FF0000"/>
-                <w:sz w:val="20"/>
-                <w:szCs w:val="20"/>
-              </w:rPr>
-            </w:pPr>
-            <w:r>
-              <w:rPr>
-                <w:rFonts w:cstheme="minorHAnsi"/>
-                <w:color w:val="FF0000"/>
-                <w:sz w:val="20"/>
-                <w:szCs w:val="20"/>
-              </w:rPr>
-              <w:t>Organizational Skills</w:t>
+                <w:sz w:val="20"/>
+                <w:szCs w:val="20"/>
+              </w:rPr>
+            </w:pPr>
+            <w:bookmarkStart w:id="0" w:name="_GoBack"/>
+            <w:r>
+              <w:rPr>
+                <w:rFonts w:cstheme="minorHAnsi"/>
+                <w:sz w:val="20"/>
+                <w:szCs w:val="20"/>
+              </w:rPr>
+              <w:t>Problem</w:t>
             </w:r>
           </w:p>
           <w:p>
@@ -7767,15 +7499,13 @@
               </w:numPr>
               <w:rPr>
                 <w:rFonts w:cstheme="minorHAnsi"/>
-                <w:color w:val="FF0000"/>
-                <w:sz w:val="20"/>
-                <w:szCs w:val="20"/>
-              </w:rPr>
-            </w:pPr>
-            <w:r>
-              <w:rPr>
-                <w:rFonts w:cstheme="minorHAnsi"/>
-                <w:color w:val="FF0000"/>
+                <w:sz w:val="20"/>
+                <w:szCs w:val="20"/>
+              </w:rPr>
+            </w:pPr>
+            <w:r>
+              <w:rPr>
+                <w:rFonts w:cstheme="minorHAnsi"/>
                 <w:sz w:val="20"/>
                 <w:szCs w:val="20"/>
               </w:rPr>
@@ -7798,12 +7528,12 @@
             <w:r>
               <w:rPr>
                 <w:rFonts w:cstheme="minorHAnsi"/>
-                <w:color w:val="FF0000"/>
-                <w:sz w:val="20"/>
-                <w:szCs w:val="20"/>
-              </w:rPr>
-              <w:t>Detail-Oriented</w:t>
-            </w:r>
+                <w:sz w:val="20"/>
+                <w:szCs w:val="20"/>
+              </w:rPr>
+              <w:t>Trouble Shooting</w:t>
+            </w:r>
+            <w:bookmarkEnd w:id="0"/>
           </w:p>
         </w:tc>
       </w:tr>
@@ -7917,7 +7647,6 @@
           <w:sz w:val="20"/>
           <w:szCs w:val="20"/>
         </w:rPr>
-        <w:lastRenderedPageBreak/>
         <w:t xml:space="preserve">Name: </w:t>
       </w:r>
       <w:r>
@@ -7978,6 +7707,7 @@
           <w:sz w:val="20"/>
           <w:szCs w:val="20"/>
         </w:rPr>
+        <w:lastRenderedPageBreak/>
         <w:t>Data centre engineers are the backbone of data centres with the progression of cloud services such as Google, Microsoft, Amazon all progressing with their services to help clients and their businesses data centre engineers are from what I can see are in high demand.</w:t>
       </w:r>
       <w:r>
@@ -8963,8 +8693,6 @@
               </w:rPr>
               <w:tab/>
             </w:r>
-            <w:bookmarkStart w:id="0" w:name="_GoBack"/>
-            <w:bookmarkEnd w:id="0"/>
             <w:proofErr w:type="spellStart"/>
             <w:r>
               <w:rPr>
@@ -9427,7 +9155,6 @@
           <w:sz w:val="20"/>
           <w:szCs w:val="20"/>
         </w:rPr>
-        <w:lastRenderedPageBreak/>
         <w:t>Name:</w:t>
       </w:r>
       <w:r>
@@ -9510,6 +9237,7 @@
           <w:sz w:val="20"/>
           <w:szCs w:val="20"/>
         </w:rPr>
+        <w:lastRenderedPageBreak/>
         <w:t xml:space="preserve">I find this information in </w:t>
       </w:r>
       <w:hyperlink r:id="rId6" w:history="1">
@@ -10165,26 +9893,7 @@
           <w:sz w:val="20"/>
           <w:szCs w:val="20"/>
         </w:rPr>
-        <w:t>“</w:t>
-      </w:r>
-    </w:p>
-    <w:p>
-      <w:pPr>
-        <w:spacing w:after="0"/>
-        <w:jc w:val="both"/>
-        <w:rPr>
-          <w:i/>
-          <w:sz w:val="20"/>
-          <w:szCs w:val="20"/>
-        </w:rPr>
-      </w:pPr>
-      <w:r>
-        <w:rPr>
-          <w:i/>
-          <w:sz w:val="20"/>
-          <w:szCs w:val="20"/>
-        </w:rPr>
-        <w:t xml:space="preserve">………..”  </w:t>
+        <w:t xml:space="preserve">“According to Burning Glass Data, my ideal job is in job ranking 8, that makes me understand that it is within the 10 places, which companies need to hire IT with skill.”  </w:t>
       </w:r>
     </w:p>
     <w:tbl>
@@ -10773,157 +10482,98 @@
           <w:sz w:val="20"/>
           <w:szCs w:val="20"/>
         </w:rPr>
-        <w:t>“</w:t>
+        <w:t xml:space="preserve">“According to </w:t>
+      </w:r>
+      <w:r>
+        <w:rPr>
+          <w:rFonts w:cstheme="minorHAnsi"/>
+          <w:b/>
+          <w:sz w:val="20"/>
+          <w:szCs w:val="20"/>
+        </w:rPr>
+        <w:t>Burning</w:t>
+      </w:r>
+      <w:r>
+        <w:rPr>
+          <w:i/>
+          <w:sz w:val="20"/>
+          <w:szCs w:val="20"/>
+        </w:rPr>
+        <w:t xml:space="preserve"> Glass my ideal job, my skills should be like in IT support, that leads to the management of user accounts, data backups and user support, I can say that I manage almost all those elements, but I must complement for example on topics like big data, cloud computer and servers.”    </w:t>
       </w:r>
     </w:p>
     <w:p>
       <w:pPr>
         <w:spacing w:after="0"/>
-        <w:jc w:val="both"/>
-        <w:rPr>
-          <w:i/>
-          <w:sz w:val="20"/>
-          <w:szCs w:val="20"/>
-        </w:rPr>
-      </w:pPr>
-      <w:r>
-        <w:rPr>
-          <w:i/>
-          <w:sz w:val="20"/>
-          <w:szCs w:val="20"/>
-        </w:rPr>
-        <w:t xml:space="preserve">………..”  </w:t>
+        <w:rPr>
+          <w:b/>
+          <w:sz w:val="20"/>
+          <w:szCs w:val="20"/>
+        </w:rPr>
+      </w:pPr>
+      <w:r>
+        <w:rPr>
+          <w:b/>
+          <w:sz w:val="20"/>
+          <w:szCs w:val="20"/>
+        </w:rPr>
+        <w:t>How do the general skills in your required skill set rank in terms of demand from employers?</w:t>
       </w:r>
     </w:p>
     <w:p>
       <w:pPr>
         <w:spacing w:after="0"/>
         <w:rPr>
-          <w:b/>
-          <w:sz w:val="20"/>
-          <w:szCs w:val="20"/>
-        </w:rPr>
-      </w:pPr>
-      <w:r>
-        <w:rPr>
-          <w:b/>
-          <w:sz w:val="20"/>
-          <w:szCs w:val="20"/>
-        </w:rPr>
-        <w:t>How do the general skills in your required skill set rank in terms of demand from employers?</w:t>
+          <w:rStyle w:val="Hyperlink"/>
+          <w:rFonts w:cstheme="minorHAnsi"/>
+          <w:i/>
+          <w:sz w:val="20"/>
+          <w:szCs w:val="20"/>
+        </w:rPr>
+      </w:pPr>
+      <w:r>
+        <w:rPr>
+          <w:rFonts w:cstheme="minorHAnsi"/>
+          <w:sz w:val="20"/>
+          <w:szCs w:val="20"/>
+        </w:rPr>
+        <w:t>“The general skills required by this job, according to the burning glass data, are deal with users, teamwork/Collaboration, IT Troubleshooting, Planning, Creativity, Analytical Skills.”</w:t>
       </w:r>
     </w:p>
     <w:p>
       <w:pPr>
-        <w:spacing w:after="0"/>
-        <w:rPr>
-          <w:i/>
-          <w:sz w:val="20"/>
-          <w:szCs w:val="20"/>
-        </w:rPr>
-      </w:pPr>
-      <w:r>
-        <w:rPr>
-          <w:rFonts w:cstheme="minorHAnsi"/>
-          <w:sz w:val="20"/>
-          <w:szCs w:val="20"/>
-        </w:rPr>
-        <w:t>“</w:t>
-      </w:r>
-      <w:r>
-        <w:rPr>
-          <w:i/>
-          <w:sz w:val="20"/>
-          <w:szCs w:val="20"/>
-        </w:rPr>
-        <w:t>.</w:t>
+        <w:rPr>
+          <w:rFonts w:cstheme="minorHAnsi"/>
+          <w:b/>
+          <w:sz w:val="20"/>
+          <w:szCs w:val="20"/>
+        </w:rPr>
+      </w:pPr>
+      <w:r>
+        <w:rPr>
+          <w:rFonts w:cstheme="minorHAnsi"/>
+          <w:b/>
+          <w:sz w:val="20"/>
+          <w:szCs w:val="20"/>
+        </w:rPr>
+        <w:t>Having looked at the Burning Glass data, has your opinion of your ideal job changed? Why or why not?</w:t>
       </w:r>
     </w:p>
     <w:p>
       <w:pPr>
-        <w:spacing w:after="0"/>
-        <w:rPr>
-          <w:rStyle w:val="Hyperlink"/>
-          <w:rFonts w:cstheme="minorHAnsi"/>
-          <w:i/>
-          <w:color w:val="auto"/>
-          <w:sz w:val="20"/>
-          <w:szCs w:val="20"/>
-          <w:u w:val="none"/>
-        </w:rPr>
-      </w:pPr>
-      <w:r>
-        <w:rPr>
-          <w:rFonts w:cstheme="minorHAnsi"/>
-          <w:i/>
-          <w:sz w:val="20"/>
-          <w:szCs w:val="20"/>
-        </w:rPr>
-        <w:t>………..”</w:t>
-      </w:r>
-    </w:p>
-    <w:p>
-      <w:pPr>
-        <w:rPr>
-          <w:rFonts w:cstheme="minorHAnsi"/>
-          <w:b/>
-          <w:sz w:val="20"/>
-          <w:szCs w:val="20"/>
-        </w:rPr>
-      </w:pPr>
-      <w:r>
-        <w:rPr>
-          <w:rFonts w:cstheme="minorHAnsi"/>
-          <w:b/>
-          <w:sz w:val="20"/>
-          <w:szCs w:val="20"/>
-        </w:rPr>
-        <w:t>Having looked at the Burning Glass data, has your opinion of your ideal job changed? Why or why not?</w:t>
-      </w:r>
-    </w:p>
-    <w:p>
-      <w:pPr>
-        <w:rPr>
-          <w:rFonts w:cstheme="minorHAnsi"/>
-          <w:b/>
-          <w:sz w:val="20"/>
-          <w:szCs w:val="20"/>
-        </w:rPr>
-      </w:pPr>
-      <w:r>
-        <w:rPr>
-          <w:rFonts w:cstheme="minorHAnsi"/>
-          <w:b/>
-          <w:sz w:val="20"/>
-          <w:szCs w:val="20"/>
-        </w:rPr>
-        <w:t>“</w:t>
-      </w:r>
-    </w:p>
-    <w:p>
-      <w:pPr>
-        <w:rPr>
-          <w:rFonts w:cstheme="minorHAnsi"/>
-          <w:sz w:val="20"/>
-          <w:szCs w:val="20"/>
-        </w:rPr>
-      </w:pPr>
-      <w:r>
-        <w:rPr>
-          <w:rFonts w:cstheme="minorHAnsi"/>
-          <w:sz w:val="20"/>
-          <w:szCs w:val="20"/>
-        </w:rPr>
-        <w:t>……..</w:t>
-      </w:r>
-      <w:r>
-        <w:rPr>
-          <w:rFonts w:cstheme="minorHAnsi"/>
-          <w:b/>
-          <w:sz w:val="20"/>
-          <w:szCs w:val="20"/>
-        </w:rPr>
-        <w:t>”</w:t>
+        <w:rPr>
+          <w:rFonts w:cstheme="minorHAnsi"/>
+          <w:sz w:val="20"/>
+          <w:szCs w:val="20"/>
+        </w:rPr>
+      </w:pPr>
+      <w:r>
+        <w:rPr>
+          <w:rFonts w:cstheme="minorHAnsi"/>
+          <w:sz w:val="20"/>
+          <w:szCs w:val="20"/>
+        </w:rPr>
+        <w:t>“My idea of ​​the ideal job, was completely different, to do the research is more focused on technical support, but despite that does not change my opinion, this gives me a motivation to improve my IT Skill.”</w:t>
       </w:r>
     </w:p>
     <w:p>
@@ -12644,8 +12294,8 @@
   <w:abstractNum w:abstractNumId="15" w15:restartNumberingAfterBreak="0">
     <w:nsid w:val="5A291EE0"/>
     <w:multiLevelType w:val="hybridMultilevel"/>
-    <w:tmpl w:val="78B64A2A"/>
-    <w:lvl w:ilvl="0" w:tplc="0C090001">
+    <w:tmpl w:val="D83021A2"/>
+    <w:lvl w:ilvl="0" w:tplc="A4A03F8C">
       <w:start w:val="1"/>
       <w:numFmt w:val="bullet"/>
       <w:lvlText w:val=""/>
@@ -12655,6 +12305,7 @@
       </w:pPr>
       <w:rPr>
         <w:rFonts w:ascii="Symbol" w:hAnsi="Symbol" w:hint="default"/>
+        <w:color w:val="auto"/>
       </w:rPr>
     </w:lvl>
     <w:lvl w:ilvl="1" w:tplc="0C090003" w:tentative="1">

</xml_diff>